<commit_message>
review of draft text
</commit_message>
<xml_diff>
--- a/website/Website structure and Draft text.docx
+++ b/website/Website structure and Draft text.docx
@@ -293,21 +293,7 @@
         <w:rPr>
           <w:lang w:val="en-GB"/>
         </w:rPr>
-        <w:t xml:space="preserve">: Table with AFD’s electoral successes in </w:t>
-      </w:r>
-      <w:proofErr w:type="spellStart"/>
-      <w:r>
-        <w:rPr>
-          <w:lang w:val="en-GB"/>
-        </w:rPr>
-        <w:t>Landtagswahlen</w:t>
-      </w:r>
-      <w:proofErr w:type="spellEnd"/>
-      <w:r>
-        <w:rPr>
-          <w:lang w:val="en-GB"/>
-        </w:rPr>
-        <w:t xml:space="preserve"> and European Parliament elections</w:t>
+        <w:t>: Table with AFD’s electoral successes in Landtagswahlen and European Parliament elections</w:t>
       </w:r>
     </w:p>
     <w:p>
@@ -386,13 +372,21 @@
         <w:rPr>
           <w:lang w:val="en-GB"/>
         </w:rPr>
-        <w:t>The AFD’s voter has fewer years of formal education</w:t>
-      </w:r>
-      <w:r>
-        <w:rPr>
-          <w:lang w:val="en-GB"/>
-        </w:rPr>
-        <w:t>, is more likely to live in the former GDR and …</w:t>
+        <w:t>College education</w:t>
+      </w:r>
+      <w:bookmarkStart w:id="0" w:name="_GoBack"/>
+      <w:bookmarkEnd w:id="0"/>
+      <w:r>
+        <w:rPr>
+          <w:lang w:val="en-GB"/>
+        </w:rPr>
+        <w:t xml:space="preserve"> is the strongest predictor or voting AfD</w:t>
+      </w:r>
+      <w:r>
+        <w:rPr>
+          <w:lang w:val="en-GB"/>
+        </w:rPr>
+        <w:t xml:space="preserve"> …</w:t>
       </w:r>
     </w:p>
     <w:p>
@@ -513,13 +507,8 @@
         </w:rPr>
         <w:t>B</w:t>
       </w:r>
-      <w:proofErr w:type="spellStart"/>
-      <w:r>
-        <w:t>lue</w:t>
-      </w:r>
-      <w:proofErr w:type="spellEnd"/>
-      <w:r>
-        <w:t>-collar men whose education stopped at a pre-college level are more likely to support the nationalist populists</w:t>
+      <w:r>
+        <w:t>lue-collar men whose education stopped at a pre-college level are more likely to support the nationalist populists</w:t>
       </w:r>
     </w:p>
     <w:p>
@@ -555,62 +544,20 @@
         <w:rPr>
           <w:lang w:val="en-GB"/>
         </w:rPr>
+        <w:t>“</w:t>
+      </w:r>
+      <w:r>
+        <w:rPr>
+          <w:lang w:val="en-GB"/>
+        </w:rPr>
+        <w:t xml:space="preserve">Often described as the losers of modernization, individuals with low education are the primary target of the radical right; these individuals are possibly also the </w:t>
+      </w:r>
+      <w:r>
+        <w:rPr>
+          <w:lang w:val="en-GB"/>
+        </w:rPr>
         <w:lastRenderedPageBreak/>
-        <w:t>“</w:t>
-      </w:r>
-      <w:r>
-        <w:rPr>
-          <w:lang w:val="en-GB"/>
-        </w:rPr>
-        <w:t xml:space="preserve">Often described as the losers of </w:t>
-      </w:r>
-      <w:r>
-        <w:rPr>
-          <w:lang w:val="en-GB"/>
-        </w:rPr>
-        <w:t>modernization</w:t>
-      </w:r>
-      <w:r>
-        <w:rPr>
-          <w:lang w:val="en-GB"/>
-        </w:rPr>
-        <w:t xml:space="preserve">, individuals with low education are the primary target of </w:t>
-      </w:r>
-      <w:r>
-        <w:rPr>
-          <w:lang w:val="en-GB"/>
-        </w:rPr>
-        <w:t>the radical</w:t>
-      </w:r>
-      <w:r>
-        <w:rPr>
-          <w:lang w:val="en-GB"/>
-        </w:rPr>
-        <w:t xml:space="preserve"> right; these individuals are possibly also the least able to </w:t>
-      </w:r>
-      <w:r>
-        <w:rPr>
-          <w:lang w:val="en-GB"/>
-        </w:rPr>
-        <w:t>cope with</w:t>
-      </w:r>
-      <w:r>
-        <w:rPr>
-          <w:lang w:val="en-GB"/>
-        </w:rPr>
-        <w:t xml:space="preserve"> the multicultural and globalized world of the twenty-</w:t>
-      </w:r>
-      <w:r>
-        <w:rPr>
-          <w:lang w:val="en-GB"/>
-        </w:rPr>
-        <w:t>first century</w:t>
-      </w:r>
-      <w:r>
-        <w:rPr>
-          <w:lang w:val="en-GB"/>
-        </w:rPr>
-        <w:t>.</w:t>
+        <w:t>least able to cope with the multicultural and globalized world of the twenty-first century.</w:t>
       </w:r>
       <w:r>
         <w:rPr>
@@ -1102,24 +1049,22 @@
           <w:u w:val="single"/>
           <w:lang w:val="en-GB"/>
         </w:rPr>
+        <w:t>4. Data on federal and regional election results in Germany</w:t>
+      </w:r>
+    </w:p>
+    <w:p>
+      <w:pPr>
+        <w:rPr>
+          <w:lang w:val="en-GB"/>
+        </w:rPr>
+      </w:pPr>
+      <w:r>
+        <w:rPr>
+          <w:lang w:val="en-GB"/>
+        </w:rPr>
         <w:lastRenderedPageBreak/>
-        <w:t>4. Data on federal and regional election results in Germany</w:t>
-      </w:r>
-    </w:p>
-    <w:p>
-      <w:pPr>
-        <w:rPr>
-          <w:lang w:val="en-GB"/>
-        </w:rPr>
-      </w:pPr>
-      <w:r>
-        <w:rPr>
-          <w:lang w:val="en-GB"/>
-        </w:rPr>
         <w:t xml:space="preserve">Data on federal and regional elections in Germany can be found here: </w:t>
       </w:r>
-      <w:bookmarkStart w:id="0" w:name="_GoBack"/>
-      <w:bookmarkEnd w:id="0"/>
     </w:p>
     <w:p>
       <w:pPr>
@@ -1153,21 +1098,7 @@
         <w:rPr>
           <w:lang w:val="en-GB"/>
         </w:rPr>
-        <w:t xml:space="preserve">This website and its content were developed by Harvard Kennedy School students Lucas </w:t>
-      </w:r>
-      <w:proofErr w:type="spellStart"/>
-      <w:r>
-        <w:rPr>
-          <w:lang w:val="en-GB"/>
-        </w:rPr>
-        <w:t>Kitzmüller</w:t>
-      </w:r>
-      <w:proofErr w:type="spellEnd"/>
-      <w:r>
-        <w:rPr>
-          <w:lang w:val="en-GB"/>
-        </w:rPr>
-        <w:t>, Siddhant Gokhale and Ahmed Ragab as part of their coursework for the class Programming and Data for Policymakers.</w:t>
+        <w:t>This website and its content were developed by Harvard Kennedy School students Lucas Kitzmüller, Siddhant Gokhale and Ahmed Ragab as part of their coursework for the class Programming and Data for Policymakers.</w:t>
       </w:r>
     </w:p>
     <w:p>
@@ -1196,18 +1127,8 @@
           <w:iCs/>
           <w:lang w:val="en-GB"/>
         </w:rPr>
-        <w:t xml:space="preserve">our email </w:t>
-      </w:r>
-      <w:proofErr w:type="spellStart"/>
-      <w:r>
-        <w:rPr>
-          <w:i/>
-          <w:iCs/>
-          <w:lang w:val="en-GB"/>
-        </w:rPr>
-        <w:t>adresses</w:t>
-      </w:r>
-      <w:proofErr w:type="spellEnd"/>
+        <w:t>our email adresses</w:t>
+      </w:r>
       <w:r>
         <w:rPr>
           <w:lang w:val="en-GB"/>
@@ -1399,55 +1320,7 @@
           <w:sz w:val="25"/>
           <w:szCs w:val="25"/>
         </w:rPr>
-        <w:t xml:space="preserve">A second line of argument highlights the </w:t>
-      </w:r>
-      <w:proofErr w:type="spellStart"/>
-      <w:r>
-        <w:rPr>
-          <w:sz w:val="25"/>
-          <w:szCs w:val="25"/>
-        </w:rPr>
-        <w:t>emergencein</w:t>
-      </w:r>
-      <w:proofErr w:type="spellEnd"/>
-      <w:r>
-        <w:rPr>
-          <w:sz w:val="25"/>
-          <w:szCs w:val="25"/>
-        </w:rPr>
-        <w:t xml:space="preserve"> advanced democracies of a new structural </w:t>
-      </w:r>
-      <w:proofErr w:type="spellStart"/>
-      <w:r>
-        <w:rPr>
-          <w:sz w:val="25"/>
-          <w:szCs w:val="25"/>
-        </w:rPr>
-        <w:t>cleavagepitting</w:t>
-      </w:r>
-      <w:proofErr w:type="spellEnd"/>
-      <w:r>
-        <w:rPr>
-          <w:sz w:val="25"/>
-          <w:szCs w:val="25"/>
-        </w:rPr>
-        <w:t xml:space="preserve"> those adversely affected by </w:t>
-      </w:r>
-      <w:proofErr w:type="spellStart"/>
-      <w:r>
-        <w:rPr>
-          <w:sz w:val="25"/>
-          <w:szCs w:val="25"/>
-        </w:rPr>
-        <w:t>deindustrialization,automation</w:t>
-      </w:r>
-      <w:proofErr w:type="spellEnd"/>
-      <w:r>
-        <w:rPr>
-          <w:sz w:val="25"/>
-          <w:szCs w:val="25"/>
-        </w:rPr>
-        <w:t>, and globalization</w:t>
+        <w:t>A second line of argument highlights the emergencein advanced democracies of a new structural cleavagepitting those adversely affected by deindustrialization,automation, and globalization</w:t>
       </w:r>
       <w:r>
         <w:rPr>
@@ -1462,17 +1335,8 @@
           <w:sz w:val="25"/>
           <w:szCs w:val="25"/>
         </w:rPr>
-        <w:t xml:space="preserve">both materially </w:t>
-      </w:r>
-      <w:proofErr w:type="spellStart"/>
-      <w:r>
-        <w:rPr>
-          <w:sz w:val="25"/>
-          <w:szCs w:val="25"/>
-        </w:rPr>
-        <w:t>andsymbolically</w:t>
-      </w:r>
-      <w:proofErr w:type="spellEnd"/>
+        <w:t>both materially andsymbolically</w:t>
+      </w:r>
       <w:r>
         <w:rPr>
           <w:rFonts w:ascii="Arial" w:hAnsi="Arial" w:cs="Arial"/>
@@ -1501,39 +1365,7 @@
           <w:sz w:val="25"/>
           <w:szCs w:val="25"/>
         </w:rPr>
-        <w:t xml:space="preserve">ting from </w:t>
-      </w:r>
-      <w:proofErr w:type="spellStart"/>
-      <w:r>
-        <w:rPr>
-          <w:sz w:val="25"/>
-          <w:szCs w:val="25"/>
-        </w:rPr>
-        <w:t>thesestructural</w:t>
-      </w:r>
-      <w:proofErr w:type="spellEnd"/>
-      <w:r>
-        <w:rPr>
-          <w:sz w:val="25"/>
-          <w:szCs w:val="25"/>
-        </w:rPr>
-        <w:t xml:space="preserve"> changes (e.g., Kitschelt1997). </w:t>
-      </w:r>
-      <w:proofErr w:type="spellStart"/>
-      <w:r>
-        <w:rPr>
-          <w:sz w:val="25"/>
-          <w:szCs w:val="25"/>
-        </w:rPr>
-        <w:t>Individualswithout</w:t>
-      </w:r>
-      <w:proofErr w:type="spellEnd"/>
-      <w:r>
-        <w:rPr>
-          <w:sz w:val="25"/>
-          <w:szCs w:val="25"/>
-        </w:rPr>
-        <w:t xml:space="preserve"> quali</w:t>
+        <w:t>ting from thesestructural changes (e.g., Kitschelt1997). Individualswithout quali</w:t>
       </w:r>
       <w:r>
         <w:rPr>
@@ -1548,39 +1380,7 @@
           <w:sz w:val="25"/>
           <w:szCs w:val="25"/>
         </w:rPr>
-        <w:t xml:space="preserve">cations fall on the losing side of </w:t>
-      </w:r>
-      <w:proofErr w:type="spellStart"/>
-      <w:r>
-        <w:rPr>
-          <w:sz w:val="25"/>
-          <w:szCs w:val="25"/>
-        </w:rPr>
-        <w:t>thiscleavage</w:t>
-      </w:r>
-      <w:proofErr w:type="spellEnd"/>
-      <w:r>
-        <w:rPr>
-          <w:sz w:val="25"/>
-          <w:szCs w:val="25"/>
-        </w:rPr>
-        <w:t xml:space="preserve">. For such voters, the activation of </w:t>
-      </w:r>
-      <w:proofErr w:type="spellStart"/>
-      <w:r>
-        <w:rPr>
-          <w:sz w:val="25"/>
-          <w:szCs w:val="25"/>
-        </w:rPr>
-        <w:t>physicaland</w:t>
-      </w:r>
-      <w:proofErr w:type="spellEnd"/>
-      <w:r>
-        <w:rPr>
-          <w:sz w:val="25"/>
-          <w:szCs w:val="25"/>
-        </w:rPr>
-        <w:t xml:space="preserve"> cultural boundaries</w:t>
+        <w:t>cations fall on the losing side of thiscleavage. For such voters, the activation of physicaland cultural boundaries</w:t>
       </w:r>
       <w:r>
         <w:rPr>
@@ -1610,23 +1410,7 @@
           <w:sz w:val="25"/>
           <w:szCs w:val="25"/>
         </w:rPr>
-        <w:t>ed by economic pro-</w:t>
-      </w:r>
-      <w:proofErr w:type="spellStart"/>
-      <w:r>
-        <w:rPr>
-          <w:sz w:val="25"/>
-          <w:szCs w:val="25"/>
-        </w:rPr>
-        <w:t>tectionism</w:t>
-      </w:r>
-      <w:proofErr w:type="spellEnd"/>
-      <w:r>
-        <w:rPr>
-          <w:sz w:val="25"/>
-          <w:szCs w:val="25"/>
-        </w:rPr>
-        <w:t xml:space="preserve"> and ethnocentric policies</w:t>
+        <w:t>ed by economic pro-tectionism and ethnocentric policies</w:t>
       </w:r>
       <w:r>
         <w:rPr>
@@ -1641,47 +1425,7 @@
           <w:sz w:val="25"/>
           <w:szCs w:val="25"/>
         </w:rPr>
-        <w:t xml:space="preserve">may boost </w:t>
-      </w:r>
-      <w:proofErr w:type="spellStart"/>
-      <w:r>
-        <w:rPr>
-          <w:sz w:val="25"/>
-          <w:szCs w:val="25"/>
-        </w:rPr>
-        <w:t>theirdisposable</w:t>
-      </w:r>
-      <w:proofErr w:type="spellEnd"/>
-      <w:r>
-        <w:rPr>
-          <w:sz w:val="25"/>
-          <w:szCs w:val="25"/>
-        </w:rPr>
-        <w:t xml:space="preserve"> income (Mayda2006; </w:t>
-      </w:r>
-      <w:proofErr w:type="spellStart"/>
-      <w:r>
-        <w:rPr>
-          <w:sz w:val="25"/>
-          <w:szCs w:val="25"/>
-        </w:rPr>
-        <w:t>Scheve</w:t>
-      </w:r>
-      <w:proofErr w:type="spellEnd"/>
-      <w:r>
-        <w:rPr>
-          <w:sz w:val="25"/>
-          <w:szCs w:val="25"/>
-        </w:rPr>
-        <w:t xml:space="preserve"> and Slaughter2001), in addition to their self-worth and social status(Lamont and Molnar2002; Shayo2009). In </w:t>
-      </w:r>
-      <w:proofErr w:type="spellStart"/>
-      <w:r>
-        <w:rPr>
-          <w:sz w:val="25"/>
-          <w:szCs w:val="25"/>
-        </w:rPr>
-        <w:t>this</w:t>
+        <w:t>may boost theirdisposable income (Mayda2006; Scheve and Slaughter2001), in addition to their self-worth and social status(Lamont and Molnar2002; Shayo2009). In this</w:t>
       </w:r>
       <w:r>
         <w:rPr>
@@ -1696,23 +1440,7 @@
           <w:sz w:val="25"/>
           <w:szCs w:val="25"/>
         </w:rPr>
-        <w:t>edu</w:t>
-      </w:r>
-      <w:proofErr w:type="spellEnd"/>
-      <w:r>
-        <w:rPr>
-          <w:sz w:val="25"/>
-          <w:szCs w:val="25"/>
-        </w:rPr>
-        <w:t>-cation-as-</w:t>
-      </w:r>
-      <w:proofErr w:type="spellStart"/>
-      <w:r>
-        <w:rPr>
-          <w:sz w:val="25"/>
-          <w:szCs w:val="25"/>
-        </w:rPr>
-        <w:t>cleavage</w:t>
+        <w:t>edu-cation-as-cleavage</w:t>
       </w:r>
       <w:r>
         <w:rPr>
@@ -1727,95 +1455,7 @@
           <w:sz w:val="25"/>
           <w:szCs w:val="25"/>
         </w:rPr>
-        <w:t>literature</w:t>
-      </w:r>
-      <w:proofErr w:type="spellEnd"/>
-      <w:r>
-        <w:rPr>
-          <w:sz w:val="25"/>
-          <w:szCs w:val="25"/>
-        </w:rPr>
-        <w:t xml:space="preserve">, education not </w:t>
-      </w:r>
-      <w:proofErr w:type="spellStart"/>
-      <w:r>
-        <w:rPr>
-          <w:sz w:val="25"/>
-          <w:szCs w:val="25"/>
-        </w:rPr>
-        <w:t>onlymatters</w:t>
-      </w:r>
-      <w:proofErr w:type="spellEnd"/>
-      <w:r>
-        <w:rPr>
-          <w:sz w:val="25"/>
-          <w:szCs w:val="25"/>
-        </w:rPr>
-        <w:t xml:space="preserve"> because of what happens while one is </w:t>
-      </w:r>
-      <w:proofErr w:type="spellStart"/>
-      <w:r>
-        <w:rPr>
-          <w:sz w:val="25"/>
-          <w:szCs w:val="25"/>
-        </w:rPr>
-        <w:t>gettingan</w:t>
-      </w:r>
-      <w:proofErr w:type="spellEnd"/>
-      <w:r>
-        <w:rPr>
-          <w:sz w:val="25"/>
-          <w:szCs w:val="25"/>
-        </w:rPr>
-        <w:t xml:space="preserve"> education but also because of everything else </w:t>
-      </w:r>
-      <w:proofErr w:type="spellStart"/>
-      <w:r>
-        <w:rPr>
-          <w:sz w:val="25"/>
-          <w:szCs w:val="25"/>
-        </w:rPr>
-        <w:t>thathappens</w:t>
-      </w:r>
-      <w:proofErr w:type="spellEnd"/>
-      <w:r>
-        <w:rPr>
-          <w:sz w:val="25"/>
-          <w:szCs w:val="25"/>
-        </w:rPr>
-        <w:t xml:space="preserve"> after exiting the educational system: the </w:t>
-      </w:r>
-      <w:proofErr w:type="spellStart"/>
-      <w:r>
-        <w:rPr>
-          <w:sz w:val="25"/>
-          <w:szCs w:val="25"/>
-        </w:rPr>
-        <w:t>suc-cessful</w:t>
-      </w:r>
-      <w:proofErr w:type="spellEnd"/>
-      <w:r>
-        <w:rPr>
-          <w:sz w:val="25"/>
-          <w:szCs w:val="25"/>
-        </w:rPr>
-        <w:t xml:space="preserve"> completion of additional degrees translates </w:t>
-      </w:r>
-      <w:proofErr w:type="spellStart"/>
-      <w:r>
-        <w:rPr>
-          <w:sz w:val="25"/>
-          <w:szCs w:val="25"/>
-        </w:rPr>
-        <w:t>intodifferent</w:t>
-      </w:r>
-      <w:proofErr w:type="spellEnd"/>
-      <w:r>
-        <w:rPr>
-          <w:sz w:val="25"/>
-          <w:szCs w:val="25"/>
-        </w:rPr>
-        <w:t xml:space="preserve"> life expectations and experiences</w:t>
+        <w:t>literature, education not onlymatters because of what happens while one is gettingan education but also because of everything else thathappens after exiting the educational system: the suc-cessful completion of additional degrees translates intodifferent life expectations and experiences</w:t>
       </w:r>
       <w:r>
         <w:rPr>
@@ -1830,39 +1470,7 @@
           <w:sz w:val="25"/>
           <w:szCs w:val="25"/>
         </w:rPr>
-        <w:t xml:space="preserve">e.g., </w:t>
-      </w:r>
-      <w:proofErr w:type="spellStart"/>
-      <w:r>
-        <w:rPr>
-          <w:sz w:val="25"/>
-          <w:szCs w:val="25"/>
-        </w:rPr>
-        <w:t>lowerunemployment</w:t>
-      </w:r>
-      <w:proofErr w:type="spellEnd"/>
-      <w:r>
-        <w:rPr>
-          <w:sz w:val="25"/>
-          <w:szCs w:val="25"/>
-        </w:rPr>
-        <w:t xml:space="preserve"> risks, higher wages, and </w:t>
-      </w:r>
-      <w:proofErr w:type="spellStart"/>
-      <w:r>
-        <w:rPr>
-          <w:sz w:val="25"/>
-          <w:szCs w:val="25"/>
-        </w:rPr>
-        <w:t>differentoccupational</w:t>
-      </w:r>
-      <w:proofErr w:type="spellEnd"/>
-      <w:r>
-        <w:rPr>
-          <w:sz w:val="25"/>
-          <w:szCs w:val="25"/>
-        </w:rPr>
-        <w:t xml:space="preserve"> choices</w:t>
+        <w:t>e.g., lowerunemployment risks, higher wages, and differentoccupational choices</w:t>
       </w:r>
       <w:r>
         <w:rPr>
@@ -1877,23 +1485,7 @@
           <w:sz w:val="25"/>
           <w:szCs w:val="25"/>
         </w:rPr>
-        <w:t xml:space="preserve">that make one less likely to </w:t>
-      </w:r>
-      <w:proofErr w:type="spellStart"/>
-      <w:r>
-        <w:rPr>
-          <w:sz w:val="25"/>
-          <w:szCs w:val="25"/>
-        </w:rPr>
-        <w:t>holdanti</w:t>
-      </w:r>
-      <w:proofErr w:type="spellEnd"/>
-      <w:r>
-        <w:rPr>
-          <w:sz w:val="25"/>
-          <w:szCs w:val="25"/>
-        </w:rPr>
-        <w:t>-immigration attitudes</w:t>
+        <w:t>that make one less likely to holdanti-immigration attitudes</w:t>
       </w:r>
     </w:p>
     <w:p>
@@ -2139,7 +1731,7 @@
         <w:rFonts w:asciiTheme="minorHAnsi" w:eastAsiaTheme="minorHAnsi" w:hAnsiTheme="minorHAnsi" w:cstheme="minorBidi"/>
         <w:sz w:val="22"/>
         <w:szCs w:val="22"/>
-        <w:lang w:val="en-DE" w:eastAsia="en-US" w:bidi="ar-SA"/>
+        <w:lang w:eastAsia="en-US" w:bidi="ar-SA"/>
       </w:rPr>
     </w:rPrDefault>
     <w:pPrDefault>
@@ -2671,7 +2263,7 @@
       <w:rFonts w:ascii="Times New Roman" w:eastAsia="Times New Roman" w:hAnsi="Times New Roman" w:cs="Times New Roman"/>
       <w:sz w:val="24"/>
       <w:szCs w:val="24"/>
-      <w:lang w:eastAsia="en-DE"/>
+      <w:lang/>
     </w:rPr>
   </w:style>
   <w:style w:type="paragraph" w:styleId="NormalWeb">
@@ -2688,7 +2280,7 @@
       <w:rFonts w:ascii="Times New Roman" w:eastAsia="Times New Roman" w:hAnsi="Times New Roman" w:cs="Times New Roman"/>
       <w:sz w:val="24"/>
       <w:szCs w:val="24"/>
-      <w:lang w:eastAsia="en-DE"/>
+      <w:lang/>
     </w:rPr>
   </w:style>
 </w:styles>

</xml_diff>